<commit_message>
Lesson 25 Creating an API to save Contact Data
</commit_message>
<xml_diff>
--- a/Notes2.docx
+++ b/Notes2.docx
@@ -36,7 +36,7 @@
                     <pic:cNvPicPr/>
                   </pic:nvPicPr>
                   <pic:blipFill>
-                    <a:blip r:embed="rId4"/>
+                    <a:blip r:embed="rId5"/>
                     <a:stretch>
                       <a:fillRect/>
                     </a:stretch>
@@ -200,7 +200,7 @@
       <w:r>
         <w:t xml:space="preserve">search for HTML editor and then we din  this site </w:t>
       </w:r>
-      <w:hyperlink r:id="rId5" w:history="1">
+      <w:hyperlink r:id="rId6" w:history="1">
         <w:r>
           <w:rPr>
             <w:rStyle w:val="Hyperlink"/>
@@ -267,6 +267,9 @@
         <w:jc w:val="center"/>
       </w:pPr>
       <w:r>
+        <w:rPr>
+          <w:noProof/>
+        </w:rPr>
         <w:lastRenderedPageBreak/>
         <w:drawing>
           <wp:inline distT="0" distB="0" distL="0" distR="0" wp14:anchorId="7B6F505B" wp14:editId="5C2C3F61">
@@ -284,7 +287,7 @@
                     <pic:cNvPicPr/>
                   </pic:nvPicPr>
                   <pic:blipFill>
-                    <a:blip r:embed="rId6"/>
+                    <a:blip r:embed="rId7"/>
                     <a:stretch>
                       <a:fillRect/>
                     </a:stretch>
@@ -381,6 +384,9 @@
         <w:jc w:val="center"/>
       </w:pPr>
       <w:r>
+        <w:rPr>
+          <w:noProof/>
+        </w:rPr>
         <w:drawing>
           <wp:inline distT="0" distB="0" distL="0" distR="0" wp14:anchorId="6F4C1518" wp14:editId="318C7F19">
             <wp:extent cx="5731510" cy="1503680"/>
@@ -397,7 +403,7 @@
                     <pic:cNvPicPr/>
                   </pic:nvPicPr>
                   <pic:blipFill>
-                    <a:blip r:embed="rId7"/>
+                    <a:blip r:embed="rId8"/>
                     <a:stretch>
                       <a:fillRect/>
                     </a:stretch>
@@ -433,6 +439,9 @@
     </w:p>
     <w:p>
       <w:r>
+        <w:rPr>
+          <w:noProof/>
+        </w:rPr>
         <w:lastRenderedPageBreak/>
         <w:drawing>
           <wp:inline distT="0" distB="0" distL="0" distR="0" wp14:anchorId="624306C6" wp14:editId="43825985">
@@ -450,7 +459,7 @@
                     <pic:cNvPicPr/>
                   </pic:nvPicPr>
                   <pic:blipFill>
-                    <a:blip r:embed="rId8"/>
+                    <a:blip r:embed="rId9"/>
                     <a:stretch>
                       <a:fillRect/>
                     </a:stretch>
@@ -489,6 +498,9 @@
         <w:jc w:val="center"/>
       </w:pPr>
       <w:r>
+        <w:rPr>
+          <w:noProof/>
+        </w:rPr>
         <w:drawing>
           <wp:inline distT="0" distB="0" distL="0" distR="0" wp14:anchorId="60194391" wp14:editId="1CF88601">
             <wp:extent cx="4333511" cy="5667554"/>
@@ -505,7 +517,7 @@
                     <pic:cNvPicPr/>
                   </pic:nvPicPr>
                   <pic:blipFill>
-                    <a:blip r:embed="rId9"/>
+                    <a:blip r:embed="rId10"/>
                     <a:stretch>
                       <a:fillRect/>
                     </a:stretch>
@@ -537,6 +549,9 @@
         <w:jc w:val="center"/>
       </w:pPr>
       <w:r>
+        <w:rPr>
+          <w:noProof/>
+        </w:rPr>
         <w:drawing>
           <wp:inline distT="0" distB="0" distL="0" distR="0" wp14:anchorId="0348A5C9" wp14:editId="791FB1DC">
             <wp:extent cx="5731510" cy="4715510"/>
@@ -553,7 +568,7 @@
                     <pic:cNvPicPr/>
                   </pic:nvPicPr>
                   <pic:blipFill>
-                    <a:blip r:embed="rId10"/>
+                    <a:blip r:embed="rId11"/>
                     <a:stretch>
                       <a:fillRect/>
                     </a:stretch>
@@ -605,7 +620,1187 @@
         <w:t xml:space="preserve">. </w:t>
       </w:r>
     </w:p>
-    <w:p/>
+    <w:p>
+      <w:r>
+        <w:t xml:space="preserve">In the blog </w:t>
+      </w:r>
+      <w:r>
+        <w:t xml:space="preserve">we made a contact page in which anyone waiting </w:t>
+      </w:r>
+      <w:r>
+        <w:t xml:space="preserve">to contact </w:t>
+      </w:r>
+      <w:r>
+        <w:t xml:space="preserve">us can fill out a form </w:t>
+      </w:r>
+      <w:r>
+        <w:t xml:space="preserve">After filing a form when a user </w:t>
+      </w:r>
+      <w:r>
+        <w:t>will</w:t>
+      </w:r>
+      <w:r>
+        <w:t xml:space="preserve"> s</w:t>
+      </w:r>
+      <w:r>
+        <w:t>ubmit the form</w:t>
+      </w:r>
+      <w:r>
+        <w:t xml:space="preserve"> we will definitely have to make an API to co</w:t>
+      </w:r>
+      <w:r>
+        <w:t>ll</w:t>
+      </w:r>
+      <w:r>
+        <w:t xml:space="preserve">ect the data. </w:t>
+      </w:r>
+      <w:r>
+        <w:t xml:space="preserve">We are going to make </w:t>
+      </w:r>
+      <w:r>
+        <w:t>that</w:t>
+      </w:r>
+      <w:r>
+        <w:t xml:space="preserve"> </w:t>
+      </w:r>
+      <w:proofErr w:type="spellStart"/>
+      <w:r>
+        <w:t>api</w:t>
+      </w:r>
+      <w:proofErr w:type="spellEnd"/>
+      <w:r>
+        <w:t xml:space="preserve"> in this lesso</w:t>
+      </w:r>
+      <w:r>
+        <w:t>n. We will see make it using Next.js API route</w:t>
+      </w:r>
+      <w:r>
+        <w:t xml:space="preserve">. </w:t>
+      </w:r>
+      <w:r>
+        <w:t xml:space="preserve">We will see how to handle post request </w:t>
+      </w:r>
+      <w:r>
+        <w:t>because this will be our first tim</w:t>
+      </w:r>
+      <w:r>
+        <w:t>e</w:t>
+      </w:r>
+      <w:r>
+        <w:t xml:space="preserve"> handling </w:t>
+      </w:r>
+      <w:r>
+        <w:t xml:space="preserve">it </w:t>
+      </w:r>
+      <w:proofErr w:type="spellStart"/>
+      <w:r>
+        <w:t>Seom</w:t>
+      </w:r>
+      <w:proofErr w:type="spellEnd"/>
+      <w:r>
+        <w:t xml:space="preserve"> </w:t>
+      </w:r>
+      <w:proofErr w:type="spellStart"/>
+      <w:r>
+        <w:t>noownards</w:t>
+      </w:r>
+      <w:proofErr w:type="spellEnd"/>
+      <w:r>
+        <w:t xml:space="preserve"> I will not give too much explanation</w:t>
+      </w:r>
+    </w:p>
+    <w:p>
+      <w:r>
+        <w:t>So for now our post request handler look like below</w:t>
+      </w:r>
+    </w:p>
+    <w:p>
+      <w:pPr>
+        <w:jc w:val="center"/>
+      </w:pPr>
+      <w:r>
+        <w:rPr>
+          <w:noProof/>
+        </w:rPr>
+        <w:drawing>
+          <wp:inline distT="0" distB="0" distL="0" distR="0" wp14:anchorId="1307634C" wp14:editId="74632C13">
+            <wp:extent cx="2484408" cy="1348896"/>
+            <wp:effectExtent l="0" t="0" r="0" b="3810"/>
+            <wp:docPr id="1692595914" name="Picture 1"/>
+            <wp:cNvGraphicFramePr>
+              <a:graphicFrameLocks xmlns:a="http://schemas.openxmlformats.org/drawingml/2006/main" noChangeAspect="1"/>
+            </wp:cNvGraphicFramePr>
+            <a:graphic xmlns:a="http://schemas.openxmlformats.org/drawingml/2006/main">
+              <a:graphicData uri="http://schemas.openxmlformats.org/drawingml/2006/picture">
+                <pic:pic xmlns:pic="http://schemas.openxmlformats.org/drawingml/2006/picture">
+                  <pic:nvPicPr>
+                    <pic:cNvPr id="1692595914" name=""/>
+                    <pic:cNvPicPr/>
+                  </pic:nvPicPr>
+                  <pic:blipFill>
+                    <a:blip r:embed="rId12"/>
+                    <a:stretch>
+                      <a:fillRect/>
+                    </a:stretch>
+                  </pic:blipFill>
+                  <pic:spPr>
+                    <a:xfrm>
+                      <a:off x="0" y="0"/>
+                      <a:ext cx="2487164" cy="1350393"/>
+                    </a:xfrm>
+                    <a:prstGeom prst="rect">
+                      <a:avLst/>
+                    </a:prstGeom>
+                  </pic:spPr>
+                </pic:pic>
+              </a:graphicData>
+            </a:graphic>
+          </wp:inline>
+        </w:drawing>
+      </w:r>
+    </w:p>
+    <w:p>
+      <w:r>
+        <w:t>Ols version used to look like below</w:t>
+      </w:r>
+    </w:p>
+    <w:p>
+      <w:pPr>
+        <w:jc w:val="center"/>
+      </w:pPr>
+      <w:r>
+        <w:rPr>
+          <w:noProof/>
+        </w:rPr>
+        <w:lastRenderedPageBreak/>
+        <w:drawing>
+          <wp:inline distT="0" distB="0" distL="0" distR="0" wp14:anchorId="3A71F1EA" wp14:editId="13F01837">
+            <wp:extent cx="5731510" cy="2084070"/>
+            <wp:effectExtent l="0" t="0" r="2540" b="0"/>
+            <wp:docPr id="1312125986" name="Picture 1"/>
+            <wp:cNvGraphicFramePr>
+              <a:graphicFrameLocks xmlns:a="http://schemas.openxmlformats.org/drawingml/2006/main" noChangeAspect="1"/>
+            </wp:cNvGraphicFramePr>
+            <a:graphic xmlns:a="http://schemas.openxmlformats.org/drawingml/2006/main">
+              <a:graphicData uri="http://schemas.openxmlformats.org/drawingml/2006/picture">
+                <pic:pic xmlns:pic="http://schemas.openxmlformats.org/drawingml/2006/picture">
+                  <pic:nvPicPr>
+                    <pic:cNvPr id="1312125986" name=""/>
+                    <pic:cNvPicPr/>
+                  </pic:nvPicPr>
+                  <pic:blipFill>
+                    <a:blip r:embed="rId13"/>
+                    <a:stretch>
+                      <a:fillRect/>
+                    </a:stretch>
+                  </pic:blipFill>
+                  <pic:spPr>
+                    <a:xfrm>
+                      <a:off x="0" y="0"/>
+                      <a:ext cx="5731510" cy="2084070"/>
+                    </a:xfrm>
+                    <a:prstGeom prst="rect">
+                      <a:avLst/>
+                    </a:prstGeom>
+                  </pic:spPr>
+                </pic:pic>
+              </a:graphicData>
+            </a:graphic>
+          </wp:inline>
+        </w:drawing>
+      </w:r>
+    </w:p>
+    <w:p>
+      <w:r>
+        <w:t xml:space="preserve">We </w:t>
+      </w:r>
+      <w:r>
+        <w:t>used method key to handle d</w:t>
+      </w:r>
+      <w:r>
+        <w:t>i</w:t>
+      </w:r>
+      <w:r>
+        <w:t>ffer</w:t>
+      </w:r>
+      <w:r>
+        <w:t>e</w:t>
+      </w:r>
+      <w:r>
+        <w:t xml:space="preserve">nt type of request </w:t>
+      </w:r>
+      <w:r>
+        <w:t xml:space="preserve">in old method </w:t>
+      </w:r>
+    </w:p>
+    <w:p>
+      <w:r>
+        <w:t xml:space="preserve">In older version teacher try to send </w:t>
+      </w:r>
+      <w:proofErr w:type="spellStart"/>
+      <w:r>
+        <w:t>req</w:t>
+      </w:r>
+      <w:proofErr w:type="spellEnd"/>
+      <w:r>
+        <w:t xml:space="preserve"> but could not send because </w:t>
+      </w:r>
+    </w:p>
+    <w:p>
+      <w:r>
+        <w:t xml:space="preserve">You didn’t see useful data because </w:t>
+      </w:r>
+      <w:proofErr w:type="spellStart"/>
+      <w:r>
+        <w:t>req</w:t>
+      </w:r>
+      <w:proofErr w:type="spellEnd"/>
+      <w:r>
+        <w:t xml:space="preserve"> is a </w:t>
+      </w:r>
+      <w:r>
+        <w:rPr>
+          <w:b/>
+          <w:bCs/>
+        </w:rPr>
+        <w:t>complex object</w:t>
+      </w:r>
+      <w:r>
+        <w:t xml:space="preserve">, not plain JSON, so sending it directly with </w:t>
+      </w:r>
+      <w:proofErr w:type="spellStart"/>
+      <w:r>
+        <w:t>res.json</w:t>
+      </w:r>
+      <w:proofErr w:type="spellEnd"/>
+      <w:r>
+        <w:t>(</w:t>
+      </w:r>
+      <w:proofErr w:type="spellStart"/>
+      <w:r>
+        <w:t>req</w:t>
+      </w:r>
+      <w:proofErr w:type="spellEnd"/>
+      <w:r>
+        <w:t>) doesn’t work as expected.</w:t>
+      </w:r>
+    </w:p>
+    <w:p>
+      <w:r>
+        <w:pict w14:anchorId="7B72AF99">
+          <v:rect id="_x0000_i1025" style="width:0;height:1.5pt" o:hralign="center" o:hrstd="t" o:hr="t" fillcolor="#a0a0a0" stroked="f"/>
+        </w:pict>
+      </w:r>
+    </w:p>
+    <w:p>
+      <w:pPr>
+        <w:rPr>
+          <w:b/>
+          <w:bCs/>
+        </w:rPr>
+      </w:pPr>
+      <w:r>
+        <w:rPr>
+          <w:b/>
+          <w:bCs/>
+        </w:rPr>
+        <w:t xml:space="preserve">What </w:t>
+      </w:r>
+      <w:proofErr w:type="spellStart"/>
+      <w:r>
+        <w:rPr>
+          <w:b/>
+          <w:bCs/>
+        </w:rPr>
+        <w:t>req</w:t>
+      </w:r>
+      <w:proofErr w:type="spellEnd"/>
+      <w:r>
+        <w:rPr>
+          <w:b/>
+          <w:bCs/>
+        </w:rPr>
+        <w:t xml:space="preserve"> contains (old Next.js / Node.js)</w:t>
+      </w:r>
+    </w:p>
+    <w:p>
+      <w:r>
+        <w:t>In older API routes:</w:t>
+      </w:r>
+    </w:p>
+    <w:p>
+      <w:r>
+        <w:t>export default function handler(</w:t>
+      </w:r>
+      <w:proofErr w:type="spellStart"/>
+      <w:r>
+        <w:t>req</w:t>
+      </w:r>
+      <w:proofErr w:type="spellEnd"/>
+      <w:r>
+        <w:t>, res)</w:t>
+      </w:r>
+    </w:p>
+    <w:p>
+      <w:proofErr w:type="spellStart"/>
+      <w:r>
+        <w:t>req</w:t>
+      </w:r>
+      <w:proofErr w:type="spellEnd"/>
+      <w:r>
+        <w:t xml:space="preserve"> is a </w:t>
+      </w:r>
+      <w:r>
+        <w:rPr>
+          <w:b/>
+          <w:bCs/>
+        </w:rPr>
+        <w:t>huge object</w:t>
+      </w:r>
+      <w:r>
+        <w:t xml:space="preserve"> containing:</w:t>
+      </w:r>
+    </w:p>
+    <w:p>
+      <w:pPr>
+        <w:numPr>
+          <w:ilvl w:val="0"/>
+          <w:numId w:val="1"/>
+        </w:numPr>
+      </w:pPr>
+      <w:r>
+        <w:t>headers</w:t>
+      </w:r>
+    </w:p>
+    <w:p>
+      <w:pPr>
+        <w:numPr>
+          <w:ilvl w:val="0"/>
+          <w:numId w:val="1"/>
+        </w:numPr>
+      </w:pPr>
+      <w:r>
+        <w:t>method</w:t>
+      </w:r>
+    </w:p>
+    <w:p>
+      <w:pPr>
+        <w:numPr>
+          <w:ilvl w:val="0"/>
+          <w:numId w:val="1"/>
+        </w:numPr>
+      </w:pPr>
+      <w:r>
+        <w:t>query</w:t>
+      </w:r>
+    </w:p>
+    <w:p>
+      <w:pPr>
+        <w:numPr>
+          <w:ilvl w:val="0"/>
+          <w:numId w:val="1"/>
+        </w:numPr>
+      </w:pPr>
+      <w:r>
+        <w:t>body</w:t>
+      </w:r>
+    </w:p>
+    <w:p>
+      <w:pPr>
+        <w:numPr>
+          <w:ilvl w:val="0"/>
+          <w:numId w:val="1"/>
+        </w:numPr>
+      </w:pPr>
+      <w:r>
+        <w:t>internal properties (circular references)</w:t>
+      </w:r>
+    </w:p>
+    <w:p>
+      <w:r>
+        <w:pict w14:anchorId="79C76B80">
+          <v:rect id="_x0000_i1026" style="width:0;height:1.5pt" o:hralign="center" o:hrstd="t" o:hr="t" fillcolor="#a0a0a0" stroked="f"/>
+        </w:pict>
+      </w:r>
+    </w:p>
+    <w:p>
+      <w:pPr>
+        <w:rPr>
+          <w:b/>
+          <w:bCs/>
+        </w:rPr>
+      </w:pPr>
+      <w:r>
+        <w:rPr>
+          <w:b/>
+          <w:bCs/>
+        </w:rPr>
+        <w:t xml:space="preserve">Why </w:t>
+      </w:r>
+      <w:proofErr w:type="spellStart"/>
+      <w:r>
+        <w:rPr>
+          <w:b/>
+          <w:bCs/>
+        </w:rPr>
+        <w:t>res.json</w:t>
+      </w:r>
+      <w:proofErr w:type="spellEnd"/>
+      <w:r>
+        <w:rPr>
+          <w:b/>
+          <w:bCs/>
+        </w:rPr>
+        <w:t>(</w:t>
+      </w:r>
+      <w:proofErr w:type="spellStart"/>
+      <w:r>
+        <w:rPr>
+          <w:b/>
+          <w:bCs/>
+        </w:rPr>
+        <w:t>req</w:t>
+      </w:r>
+      <w:proofErr w:type="spellEnd"/>
+      <w:r>
+        <w:rPr>
+          <w:b/>
+          <w:bCs/>
+        </w:rPr>
+        <w:t>) doesn’t show data</w:t>
+      </w:r>
+    </w:p>
+    <w:p>
+      <w:r>
+        <w:t>When you do:</w:t>
+      </w:r>
+    </w:p>
+    <w:p>
+      <w:proofErr w:type="spellStart"/>
+      <w:r>
+        <w:t>res.status</w:t>
+      </w:r>
+      <w:proofErr w:type="spellEnd"/>
+      <w:r>
+        <w:t>(200).</w:t>
+      </w:r>
+      <w:proofErr w:type="spellStart"/>
+      <w:r>
+        <w:t>json</w:t>
+      </w:r>
+      <w:proofErr w:type="spellEnd"/>
+      <w:r>
+        <w:t>(</w:t>
+      </w:r>
+      <w:proofErr w:type="spellStart"/>
+      <w:r>
+        <w:t>req</w:t>
+      </w:r>
+      <w:proofErr w:type="spellEnd"/>
+      <w:r>
+        <w:t>)</w:t>
+      </w:r>
+    </w:p>
+    <w:p>
+      <w:r>
+        <w:t>Problem:</w:t>
+      </w:r>
+    </w:p>
+    <w:p>
+      <w:proofErr w:type="spellStart"/>
+      <w:r>
+        <w:t>req</w:t>
+      </w:r>
+      <w:proofErr w:type="spellEnd"/>
+      <w:r>
+        <w:t xml:space="preserve"> is NOT a plain object</w:t>
+      </w:r>
+      <w:r>
+        <w:br/>
+        <w:t>→ contains functions, circular refs</w:t>
+      </w:r>
+      <w:r>
+        <w:br/>
+        <w:t>→ cannot be serialized properly</w:t>
+      </w:r>
+    </w:p>
+    <w:p>
+      <w:r>
+        <w:t>So:</w:t>
+      </w:r>
+    </w:p>
+    <w:p>
+      <w:r>
+        <w:t>Response is empty / weird / error</w:t>
+      </w:r>
+    </w:p>
+    <w:p>
+      <w:r>
+        <w:lastRenderedPageBreak/>
+        <w:pict w14:anchorId="7274157E">
+          <v:rect id="_x0000_i1027" style="width:0;height:1.5pt" o:hralign="center" o:hrstd="t" o:hr="t" fillcolor="#a0a0a0" stroked="f"/>
+        </w:pict>
+      </w:r>
+    </w:p>
+    <w:p>
+      <w:pPr>
+        <w:rPr>
+          <w:b/>
+          <w:bCs/>
+        </w:rPr>
+      </w:pPr>
+      <w:r>
+        <w:rPr>
+          <w:b/>
+          <w:bCs/>
+        </w:rPr>
+        <w:t>What you should send instead</w:t>
+      </w:r>
+    </w:p>
+    <w:p>
+      <w:r>
+        <w:t xml:space="preserve">You must send </w:t>
+      </w:r>
+      <w:r>
+        <w:rPr>
+          <w:b/>
+          <w:bCs/>
+        </w:rPr>
+        <w:t>specific parts</w:t>
+      </w:r>
+      <w:r>
+        <w:t xml:space="preserve"> of req.</w:t>
+      </w:r>
+    </w:p>
+    <w:p>
+      <w:pPr>
+        <w:rPr>
+          <w:b/>
+          <w:bCs/>
+        </w:rPr>
+      </w:pPr>
+      <w:r>
+        <w:rPr>
+          <w:b/>
+          <w:bCs/>
+        </w:rPr>
+        <w:t>Example:</w:t>
+      </w:r>
+    </w:p>
+    <w:p>
+      <w:r>
+        <w:t>export default function handler(</w:t>
+      </w:r>
+      <w:proofErr w:type="spellStart"/>
+      <w:r>
+        <w:t>req</w:t>
+      </w:r>
+      <w:proofErr w:type="spellEnd"/>
+      <w:r>
+        <w:t>, res) {</w:t>
+      </w:r>
+      <w:r>
+        <w:br/>
+        <w:t xml:space="preserve">  if (</w:t>
+      </w:r>
+      <w:proofErr w:type="spellStart"/>
+      <w:r>
+        <w:t>req.method</w:t>
+      </w:r>
+      <w:proofErr w:type="spellEnd"/>
+      <w:r>
+        <w:t xml:space="preserve"> === "POST") {</w:t>
+      </w:r>
+      <w:r>
+        <w:br/>
+        <w:t xml:space="preserve">    </w:t>
+      </w:r>
+      <w:proofErr w:type="spellStart"/>
+      <w:r>
+        <w:t>res.status</w:t>
+      </w:r>
+      <w:proofErr w:type="spellEnd"/>
+      <w:r>
+        <w:t>(200).</w:t>
+      </w:r>
+      <w:proofErr w:type="spellStart"/>
+      <w:r>
+        <w:t>json</w:t>
+      </w:r>
+      <w:proofErr w:type="spellEnd"/>
+      <w:r>
+        <w:t>({</w:t>
+      </w:r>
+      <w:r>
+        <w:br/>
+        <w:t xml:space="preserve">      method: </w:t>
+      </w:r>
+      <w:proofErr w:type="spellStart"/>
+      <w:r>
+        <w:t>req.method</w:t>
+      </w:r>
+      <w:proofErr w:type="spellEnd"/>
+      <w:r>
+        <w:t>,</w:t>
+      </w:r>
+      <w:r>
+        <w:br/>
+        <w:t xml:space="preserve">      body: </w:t>
+      </w:r>
+      <w:proofErr w:type="spellStart"/>
+      <w:r>
+        <w:t>req.body</w:t>
+      </w:r>
+      <w:proofErr w:type="spellEnd"/>
+      <w:r>
+        <w:t>,</w:t>
+      </w:r>
+      <w:r>
+        <w:br/>
+        <w:t xml:space="preserve">      query: </w:t>
+      </w:r>
+      <w:proofErr w:type="spellStart"/>
+      <w:r>
+        <w:t>req.query</w:t>
+      </w:r>
+      <w:proofErr w:type="spellEnd"/>
+      <w:r>
+        <w:t>,</w:t>
+      </w:r>
+      <w:r>
+        <w:br/>
+        <w:t xml:space="preserve">    });</w:t>
+      </w:r>
+      <w:r>
+        <w:br/>
+        <w:t xml:space="preserve">  }</w:t>
+      </w:r>
+      <w:r>
+        <w:br/>
+        <w:t>}</w:t>
+      </w:r>
+    </w:p>
+    <w:p>
+      <w:r>
+        <w:t>Now it works because:</w:t>
+      </w:r>
+    </w:p>
+    <w:p>
+      <w:r>
+        <w:t>Plain JSON → can be serialized</w:t>
+      </w:r>
+    </w:p>
+    <w:p>
+      <w:r>
+        <w:pict w14:anchorId="6A6976AF">
+          <v:rect id="_x0000_i1028" style="width:0;height:1.5pt" o:hralign="center" o:hrstd="t" o:hr="t" fillcolor="#a0a0a0" stroked="f"/>
+        </w:pict>
+      </w:r>
+    </w:p>
+    <w:p>
+      <w:pPr>
+        <w:rPr>
+          <w:b/>
+          <w:bCs/>
+        </w:rPr>
+      </w:pPr>
+      <w:r>
+        <w:rPr>
+          <w:b/>
+          <w:bCs/>
+        </w:rPr>
+        <w:t>Key concept</w:t>
+      </w:r>
+    </w:p>
+    <w:tbl>
+      <w:tblPr>
+        <w:tblW w:w="0" w:type="auto"/>
+        <w:tblCellSpacing w:w="15" w:type="dxa"/>
+        <w:tblCellMar>
+          <w:top w:w="15" w:type="dxa"/>
+          <w:left w:w="15" w:type="dxa"/>
+          <w:bottom w:w="15" w:type="dxa"/>
+          <w:right w:w="15" w:type="dxa"/>
+        </w:tblCellMar>
+        <w:tblLook w:val="04A0" w:firstRow="1" w:lastRow="0" w:firstColumn="1" w:lastColumn="0" w:noHBand="0" w:noVBand="1"/>
+      </w:tblPr>
+      <w:tblGrid>
+        <w:gridCol w:w="1716"/>
+        <w:gridCol w:w="2006"/>
+      </w:tblGrid>
+      <w:tr>
+        <w:trPr>
+          <w:tblHeader/>
+          <w:tblCellSpacing w:w="15" w:type="dxa"/>
+        </w:trPr>
+        <w:tc>
+          <w:tcPr>
+            <w:tcW w:w="0" w:type="auto"/>
+            <w:vAlign w:val="center"/>
+            <w:hideMark/>
+          </w:tcPr>
+          <w:p>
+            <w:pPr>
+              <w:rPr>
+                <w:b/>
+                <w:bCs/>
+              </w:rPr>
+            </w:pPr>
+            <w:r>
+              <w:rPr>
+                <w:b/>
+                <w:bCs/>
+              </w:rPr>
+              <w:t>Thing</w:t>
+            </w:r>
+          </w:p>
+        </w:tc>
+        <w:tc>
+          <w:tcPr>
+            <w:tcW w:w="0" w:type="auto"/>
+            <w:vAlign w:val="center"/>
+            <w:hideMark/>
+          </w:tcPr>
+          <w:p>
+            <w:pPr>
+              <w:rPr>
+                <w:b/>
+                <w:bCs/>
+              </w:rPr>
+            </w:pPr>
+            <w:r>
+              <w:rPr>
+                <w:b/>
+                <w:bCs/>
+              </w:rPr>
+              <w:t>Can be sent as JSON?</w:t>
+            </w:r>
+          </w:p>
+        </w:tc>
+      </w:tr>
+      <w:tr>
+        <w:trPr>
+          <w:tblCellSpacing w:w="15" w:type="dxa"/>
+        </w:trPr>
+        <w:tc>
+          <w:tcPr>
+            <w:tcW w:w="0" w:type="auto"/>
+            <w:vAlign w:val="center"/>
+            <w:hideMark/>
+          </w:tcPr>
+          <w:p>
+            <w:proofErr w:type="spellStart"/>
+            <w:r>
+              <w:t>req</w:t>
+            </w:r>
+            <w:proofErr w:type="spellEnd"/>
+            <w:r>
+              <w:t xml:space="preserve"> (whole object)</w:t>
+            </w:r>
+          </w:p>
+        </w:tc>
+        <w:tc>
+          <w:tcPr>
+            <w:tcW w:w="0" w:type="auto"/>
+            <w:vAlign w:val="center"/>
+            <w:hideMark/>
+          </w:tcPr>
+          <w:p>
+            <w:r>
+              <w:rPr>
+                <w:rFonts w:ascii="Segoe UI Emoji" w:hAnsi="Segoe UI Emoji" w:cs="Segoe UI Emoji"/>
+              </w:rPr>
+              <w:t>❌</w:t>
+            </w:r>
+            <w:r>
+              <w:t xml:space="preserve"> No</w:t>
+            </w:r>
+          </w:p>
+        </w:tc>
+      </w:tr>
+      <w:tr>
+        <w:trPr>
+          <w:tblCellSpacing w:w="15" w:type="dxa"/>
+        </w:trPr>
+        <w:tc>
+          <w:tcPr>
+            <w:tcW w:w="0" w:type="auto"/>
+            <w:vAlign w:val="center"/>
+            <w:hideMark/>
+          </w:tcPr>
+          <w:p>
+            <w:proofErr w:type="spellStart"/>
+            <w:r>
+              <w:t>req.body</w:t>
+            </w:r>
+            <w:proofErr w:type="spellEnd"/>
+          </w:p>
+        </w:tc>
+        <w:tc>
+          <w:tcPr>
+            <w:tcW w:w="0" w:type="auto"/>
+            <w:vAlign w:val="center"/>
+            <w:hideMark/>
+          </w:tcPr>
+          <w:p>
+            <w:r>
+              <w:rPr>
+                <w:rFonts w:ascii="Segoe UI Emoji" w:hAnsi="Segoe UI Emoji" w:cs="Segoe UI Emoji"/>
+              </w:rPr>
+              <w:t>✅</w:t>
+            </w:r>
+            <w:r>
+              <w:t xml:space="preserve"> Yes</w:t>
+            </w:r>
+          </w:p>
+        </w:tc>
+      </w:tr>
+      <w:tr>
+        <w:trPr>
+          <w:tblCellSpacing w:w="15" w:type="dxa"/>
+        </w:trPr>
+        <w:tc>
+          <w:tcPr>
+            <w:tcW w:w="0" w:type="auto"/>
+            <w:vAlign w:val="center"/>
+            <w:hideMark/>
+          </w:tcPr>
+          <w:p>
+            <w:proofErr w:type="spellStart"/>
+            <w:r>
+              <w:t>req.query</w:t>
+            </w:r>
+            <w:proofErr w:type="spellEnd"/>
+          </w:p>
+        </w:tc>
+        <w:tc>
+          <w:tcPr>
+            <w:tcW w:w="0" w:type="auto"/>
+            <w:vAlign w:val="center"/>
+            <w:hideMark/>
+          </w:tcPr>
+          <w:p>
+            <w:r>
+              <w:rPr>
+                <w:rFonts w:ascii="Segoe UI Emoji" w:hAnsi="Segoe UI Emoji" w:cs="Segoe UI Emoji"/>
+              </w:rPr>
+              <w:t>✅</w:t>
+            </w:r>
+            <w:r>
+              <w:t xml:space="preserve"> Yes</w:t>
+            </w:r>
+          </w:p>
+        </w:tc>
+      </w:tr>
+      <w:tr>
+        <w:trPr>
+          <w:tblCellSpacing w:w="15" w:type="dxa"/>
+        </w:trPr>
+        <w:tc>
+          <w:tcPr>
+            <w:tcW w:w="0" w:type="auto"/>
+            <w:vAlign w:val="center"/>
+            <w:hideMark/>
+          </w:tcPr>
+          <w:p>
+            <w:proofErr w:type="spellStart"/>
+            <w:r>
+              <w:t>req.method</w:t>
+            </w:r>
+            <w:proofErr w:type="spellEnd"/>
+          </w:p>
+        </w:tc>
+        <w:tc>
+          <w:tcPr>
+            <w:tcW w:w="0" w:type="auto"/>
+            <w:vAlign w:val="center"/>
+            <w:hideMark/>
+          </w:tcPr>
+          <w:p>
+            <w:r>
+              <w:rPr>
+                <w:rFonts w:ascii="Segoe UI Emoji" w:hAnsi="Segoe UI Emoji" w:cs="Segoe UI Emoji"/>
+              </w:rPr>
+              <w:t>✅</w:t>
+            </w:r>
+            <w:r>
+              <w:t xml:space="preserve"> Yes</w:t>
+            </w:r>
+          </w:p>
+        </w:tc>
+      </w:tr>
+    </w:tbl>
+    <w:p>
+      <w:r>
+        <w:pict w14:anchorId="6AFB17C6">
+          <v:rect id="_x0000_i1029" style="width:0;height:1.5pt" o:hralign="center" o:hrstd="t" o:hr="t" fillcolor="#a0a0a0" stroked="f"/>
+        </w:pict>
+      </w:r>
+    </w:p>
+    <w:p>
+      <w:pPr>
+        <w:rPr>
+          <w:b/>
+          <w:bCs/>
+        </w:rPr>
+      </w:pPr>
+      <w:r>
+        <w:rPr>
+          <w:b/>
+          <w:bCs/>
+        </w:rPr>
+        <w:t>Modern Next.js difference</w:t>
+      </w:r>
+    </w:p>
+    <w:p>
+      <w:r>
+        <w:t>Now you use:</w:t>
+      </w:r>
+    </w:p>
+    <w:p>
+      <w:r>
+        <w:t>export async function POST(</w:t>
+      </w:r>
+      <w:proofErr w:type="spellStart"/>
+      <w:r>
+        <w:t>req</w:t>
+      </w:r>
+      <w:proofErr w:type="spellEnd"/>
+      <w:r>
+        <w:t>)</w:t>
+      </w:r>
+    </w:p>
+    <w:p>
+      <w:r>
+        <w:t>And:</w:t>
+      </w:r>
+    </w:p>
+    <w:p>
+      <w:proofErr w:type="spellStart"/>
+      <w:r>
+        <w:t>const</w:t>
+      </w:r>
+      <w:proofErr w:type="spellEnd"/>
+      <w:r>
+        <w:t xml:space="preserve"> body = await </w:t>
+      </w:r>
+      <w:proofErr w:type="spellStart"/>
+      <w:r>
+        <w:t>req.json</w:t>
+      </w:r>
+      <w:proofErr w:type="spellEnd"/>
+      <w:r>
+        <w:t>();</w:t>
+      </w:r>
+    </w:p>
+    <w:p>
+      <w:r>
+        <w:t>Here:</w:t>
+      </w:r>
+    </w:p>
+    <w:p>
+      <w:r>
+        <w:t>You extract only usable data</w:t>
+      </w:r>
+    </w:p>
+    <w:p>
+      <w:r>
+        <w:pict w14:anchorId="3DCBFEF7">
+          <v:rect id="_x0000_i1030" style="width:0;height:1.5pt" o:hralign="center" o:hrstd="t" o:hr="t" fillcolor="#a0a0a0" stroked="f"/>
+        </w:pict>
+      </w:r>
+    </w:p>
+    <w:p>
+      <w:pPr>
+        <w:rPr>
+          <w:b/>
+          <w:bCs/>
+        </w:rPr>
+      </w:pPr>
+      <w:r>
+        <w:rPr>
+          <w:b/>
+          <w:bCs/>
+        </w:rPr>
+        <w:t>One-line answer</w:t>
+      </w:r>
+    </w:p>
+    <w:p>
+      <w:pPr>
+        <w:pBdr>
+          <w:bottom w:val="single" w:sz="12" w:space="1" w:color="auto"/>
+        </w:pBdr>
+      </w:pPr>
+      <w:r>
+        <w:lastRenderedPageBreak/>
+        <w:t xml:space="preserve">You didn’t see </w:t>
+      </w:r>
+      <w:proofErr w:type="spellStart"/>
+      <w:r>
+        <w:t>req</w:t>
+      </w:r>
+      <w:proofErr w:type="spellEnd"/>
+      <w:r>
+        <w:t xml:space="preserve"> in the response because it’s a complex object that cannot be directly converted to JSON—you need to se</w:t>
+      </w:r>
+      <w:r>
+        <w:t>n</w:t>
+      </w:r>
+      <w:r>
+        <w:t xml:space="preserve">d specific fields like </w:t>
+      </w:r>
+      <w:proofErr w:type="spellStart"/>
+      <w:r>
+        <w:t>req.body</w:t>
+      </w:r>
+      <w:proofErr w:type="spellEnd"/>
+      <w:r>
+        <w:t>.</w:t>
+      </w:r>
+    </w:p>
+    <w:p>
+      <w:r>
+        <w:t>In older version we used to get body like we did in n</w:t>
+      </w:r>
+      <w:r>
+        <w:t>ode js but in modern it look like below</w:t>
+      </w:r>
+    </w:p>
+    <w:p>
+      <w:pPr>
+        <w:jc w:val="center"/>
+      </w:pPr>
+      <w:r>
+        <w:drawing>
+          <wp:inline distT="0" distB="0" distL="0" distR="0" wp14:anchorId="1D1939CD" wp14:editId="6BCB2DD6">
+            <wp:extent cx="4639322" cy="2038635"/>
+            <wp:effectExtent l="0" t="0" r="0" b="0"/>
+            <wp:docPr id="874051316" name="Picture 1"/>
+            <wp:cNvGraphicFramePr>
+              <a:graphicFrameLocks xmlns:a="http://schemas.openxmlformats.org/drawingml/2006/main" noChangeAspect="1"/>
+            </wp:cNvGraphicFramePr>
+            <a:graphic xmlns:a="http://schemas.openxmlformats.org/drawingml/2006/main">
+              <a:graphicData uri="http://schemas.openxmlformats.org/drawingml/2006/picture">
+                <pic:pic xmlns:pic="http://schemas.openxmlformats.org/drawingml/2006/picture">
+                  <pic:nvPicPr>
+                    <pic:cNvPr id="874051316" name=""/>
+                    <pic:cNvPicPr/>
+                  </pic:nvPicPr>
+                  <pic:blipFill>
+                    <a:blip r:embed="rId14"/>
+                    <a:stretch>
+                      <a:fillRect/>
+                    </a:stretch>
+                  </pic:blipFill>
+                  <pic:spPr>
+                    <a:xfrm>
+                      <a:off x="0" y="0"/>
+                      <a:ext cx="4639322" cy="2038635"/>
+                    </a:xfrm>
+                    <a:prstGeom prst="rect">
+                      <a:avLst/>
+                    </a:prstGeom>
+                  </pic:spPr>
+                </pic:pic>
+              </a:graphicData>
+            </a:graphic>
+          </wp:inline>
+        </w:drawing>
+      </w:r>
+    </w:p>
+    <w:p>
+      <w:r>
+        <w:t>Now we code like this below</w:t>
+      </w:r>
+    </w:p>
+    <w:p>
+      <w:pPr>
+        <w:jc w:val="center"/>
+      </w:pPr>
+      <w:r>
+        <w:drawing>
+          <wp:inline distT="0" distB="0" distL="0" distR="0" wp14:anchorId="26A7C02D" wp14:editId="0C84393F">
+            <wp:extent cx="5391902" cy="2591162"/>
+            <wp:effectExtent l="0" t="0" r="0" b="0"/>
+            <wp:docPr id="2056385569" name="Picture 1"/>
+            <wp:cNvGraphicFramePr>
+              <a:graphicFrameLocks xmlns:a="http://schemas.openxmlformats.org/drawingml/2006/main" noChangeAspect="1"/>
+            </wp:cNvGraphicFramePr>
+            <a:graphic xmlns:a="http://schemas.openxmlformats.org/drawingml/2006/main">
+              <a:graphicData uri="http://schemas.openxmlformats.org/drawingml/2006/picture">
+                <pic:pic xmlns:pic="http://schemas.openxmlformats.org/drawingml/2006/picture">
+                  <pic:nvPicPr>
+                    <pic:cNvPr id="2056385569" name=""/>
+                    <pic:cNvPicPr/>
+                  </pic:nvPicPr>
+                  <pic:blipFill>
+                    <a:blip r:embed="rId15"/>
+                    <a:stretch>
+                      <a:fillRect/>
+                    </a:stretch>
+                  </pic:blipFill>
+                  <pic:spPr>
+                    <a:xfrm>
+                      <a:off x="0" y="0"/>
+                      <a:ext cx="5391902" cy="2591162"/>
+                    </a:xfrm>
+                    <a:prstGeom prst="rect">
+                      <a:avLst/>
+                    </a:prstGeom>
+                  </pic:spPr>
+                </pic:pic>
+              </a:graphicData>
+            </a:graphic>
+          </wp:inline>
+        </w:drawing>
+      </w:r>
+    </w:p>
+    <w:p>
+      <w:r>
+        <w:t>The problem with the file making</w:t>
+      </w:r>
+      <w:r>
+        <w:t xml:space="preserve"> strategy </w:t>
+      </w:r>
+      <w:r>
+        <w:t xml:space="preserve"> is that </w:t>
+      </w:r>
+      <w:r>
+        <w:t xml:space="preserve">if suppose </w:t>
+      </w:r>
+      <w:proofErr w:type="spellStart"/>
+      <w:r>
+        <w:t>oint</w:t>
+      </w:r>
+      <w:proofErr w:type="spellEnd"/>
+      <w:r>
+        <w:t xml:space="preserve"> fail is failed to </w:t>
+      </w:r>
+      <w:proofErr w:type="spellStart"/>
+      <w:r>
+        <w:t>wiriteen</w:t>
+      </w:r>
+      <w:proofErr w:type="spellEnd"/>
+      <w:r>
+        <w:t xml:space="preserve"> an </w:t>
+      </w:r>
+      <w:proofErr w:type="spellStart"/>
+      <w:r>
+        <w:t>empyty</w:t>
+      </w:r>
+      <w:proofErr w:type="spellEnd"/>
+      <w:r>
+        <w:t xml:space="preserve"> fie is created </w:t>
+      </w:r>
+      <w:r>
+        <w:t>problem can happen (maybe if we associate a number to a user who tries to contact (who knows))</w:t>
+      </w:r>
+    </w:p>
+    <w:p>
+      <w:r>
+        <w:t>Writing in file system is not a good idea but for simplicity we are doing this.</w:t>
+      </w:r>
+    </w:p>
     <w:sectPr>
       <w:pgSz w:w="11906" w:h="16838"/>
       <w:pgMar w:top="1440" w:right="1440" w:bottom="1440" w:left="1440" w:header="708" w:footer="708" w:gutter="0"/>
@@ -614,6 +1809,163 @@
     </w:sectPr>
   </w:body>
 </w:document>
+</file>
+
+<file path=word/numbering.xml><?xml version="1.0" encoding="utf-8"?>
+<w:numbering xmlns:wpc="http://schemas.microsoft.com/office/word/2010/wordprocessingCanvas" xmlns:cx="http://schemas.microsoft.com/office/drawing/2014/chartex" xmlns:cx1="http://schemas.microsoft.com/office/drawing/2015/9/8/chartex" xmlns:cx2="http://schemas.microsoft.com/office/drawing/2015/10/21/chartex" xmlns:cx3="http://schemas.microsoft.com/office/drawing/2016/5/9/chartex" xmlns:cx4="http://schemas.microsoft.com/office/drawing/2016/5/10/chartex" xmlns:cx5="http://schemas.microsoft.com/office/drawing/2016/5/11/chartex" xmlns:cx6="http://schemas.microsoft.com/office/drawing/2016/5/12/chartex" xmlns:cx7="http://schemas.microsoft.com/office/drawing/2016/5/13/chartex" xmlns:cx8="http://schemas.microsoft.com/office/drawing/2016/5/14/chartex" xmlns:mc="http://schemas.openxmlformats.org/markup-compatibility/2006" xmlns:aink="http://schemas.microsoft.com/office/drawing/2016/ink" xmlns:am3d="http://schemas.microsoft.com/office/drawing/2017/model3d" xmlns:o="urn:schemas-microsoft-com:office:office" xmlns:oel="http://schemas.microsoft.com/office/2019/extlst" xmlns:r="http://schemas.openxmlformats.org/officeDocument/2006/relationships" xmlns:m="http://schemas.openxmlformats.org/officeDocument/2006/math" xmlns:v="urn:schemas-microsoft-com:vml" xmlns:wp14="http://schemas.microsoft.com/office/word/2010/wordprocessingDrawing" xmlns:wp="http://schemas.openxmlformats.org/drawingml/2006/wordprocessingDrawing" xmlns:w10="urn:schemas-microsoft-com:office:word" xmlns:w="http://schemas.openxmlformats.org/wordprocessingml/2006/main" xmlns:w14="http://schemas.microsoft.com/office/word/2010/wordml" xmlns:w15="http://schemas.microsoft.com/office/word/2012/wordml" xmlns:w16cex="http://schemas.microsoft.com/office/word/2018/wordml/cex" xmlns:w16cid="http://schemas.microsoft.com/office/word/2016/wordml/cid" xmlns:w16="http://schemas.microsoft.com/office/word/2018/wordml" xmlns:w16du="http://schemas.microsoft.com/office/word/2023/wordml/word16du" xmlns:w16sdtdh="http://schemas.microsoft.com/office/word/2020/wordml/sdtdatahash" xmlns:w16sdtfl="http://schemas.microsoft.com/office/word/2024/wordml/sdtformatlock" xmlns:w16se="http://schemas.microsoft.com/office/word/2015/wordml/symex" xmlns:wpg="http://schemas.microsoft.com/office/word/2010/wordprocessingGroup" xmlns:wpi="http://schemas.microsoft.com/office/word/2010/wordprocessingInk" xmlns:wne="http://schemas.microsoft.com/office/word/2006/wordml" xmlns:wps="http://schemas.microsoft.com/office/word/2010/wordprocessingShape" mc:Ignorable="w14 w15 w16se w16cid w16 w16cex w16sdtdh w16sdtfl w16du wp14">
+  <w:abstractNum w:abstractNumId="0" w15:restartNumberingAfterBreak="0">
+    <w:nsid w:val="193119CB"/>
+    <w:multiLevelType w:val="multilevel"/>
+    <w:tmpl w:val="8B5CAD16"/>
+    <w:lvl w:ilvl="0">
+      <w:start w:val="1"/>
+      <w:numFmt w:val="bullet"/>
+      <w:lvlText w:val=""/>
+      <w:lvlJc w:val="left"/>
+      <w:pPr>
+        <w:tabs>
+          <w:tab w:val="num" w:pos="720"/>
+        </w:tabs>
+        <w:ind w:left="720" w:hanging="360"/>
+      </w:pPr>
+      <w:rPr>
+        <w:rFonts w:ascii="Symbol" w:hAnsi="Symbol" w:hint="default"/>
+        <w:sz w:val="20"/>
+      </w:rPr>
+    </w:lvl>
+    <w:lvl w:ilvl="1" w:tentative="1">
+      <w:start w:val="1"/>
+      <w:numFmt w:val="bullet"/>
+      <w:lvlText w:val="o"/>
+      <w:lvlJc w:val="left"/>
+      <w:pPr>
+        <w:tabs>
+          <w:tab w:val="num" w:pos="1440"/>
+        </w:tabs>
+        <w:ind w:left="1440" w:hanging="360"/>
+      </w:pPr>
+      <w:rPr>
+        <w:rFonts w:ascii="Courier New" w:hAnsi="Courier New" w:hint="default"/>
+        <w:sz w:val="20"/>
+      </w:rPr>
+    </w:lvl>
+    <w:lvl w:ilvl="2" w:tentative="1">
+      <w:start w:val="1"/>
+      <w:numFmt w:val="bullet"/>
+      <w:lvlText w:val=""/>
+      <w:lvlJc w:val="left"/>
+      <w:pPr>
+        <w:tabs>
+          <w:tab w:val="num" w:pos="2160"/>
+        </w:tabs>
+        <w:ind w:left="2160" w:hanging="360"/>
+      </w:pPr>
+      <w:rPr>
+        <w:rFonts w:ascii="Wingdings" w:hAnsi="Wingdings" w:hint="default"/>
+        <w:sz w:val="20"/>
+      </w:rPr>
+    </w:lvl>
+    <w:lvl w:ilvl="3" w:tentative="1">
+      <w:start w:val="1"/>
+      <w:numFmt w:val="bullet"/>
+      <w:lvlText w:val=""/>
+      <w:lvlJc w:val="left"/>
+      <w:pPr>
+        <w:tabs>
+          <w:tab w:val="num" w:pos="2880"/>
+        </w:tabs>
+        <w:ind w:left="2880" w:hanging="360"/>
+      </w:pPr>
+      <w:rPr>
+        <w:rFonts w:ascii="Wingdings" w:hAnsi="Wingdings" w:hint="default"/>
+        <w:sz w:val="20"/>
+      </w:rPr>
+    </w:lvl>
+    <w:lvl w:ilvl="4" w:tentative="1">
+      <w:start w:val="1"/>
+      <w:numFmt w:val="bullet"/>
+      <w:lvlText w:val=""/>
+      <w:lvlJc w:val="left"/>
+      <w:pPr>
+        <w:tabs>
+          <w:tab w:val="num" w:pos="3600"/>
+        </w:tabs>
+        <w:ind w:left="3600" w:hanging="360"/>
+      </w:pPr>
+      <w:rPr>
+        <w:rFonts w:ascii="Wingdings" w:hAnsi="Wingdings" w:hint="default"/>
+        <w:sz w:val="20"/>
+      </w:rPr>
+    </w:lvl>
+    <w:lvl w:ilvl="5" w:tentative="1">
+      <w:start w:val="1"/>
+      <w:numFmt w:val="bullet"/>
+      <w:lvlText w:val=""/>
+      <w:lvlJc w:val="left"/>
+      <w:pPr>
+        <w:tabs>
+          <w:tab w:val="num" w:pos="4320"/>
+        </w:tabs>
+        <w:ind w:left="4320" w:hanging="360"/>
+      </w:pPr>
+      <w:rPr>
+        <w:rFonts w:ascii="Wingdings" w:hAnsi="Wingdings" w:hint="default"/>
+        <w:sz w:val="20"/>
+      </w:rPr>
+    </w:lvl>
+    <w:lvl w:ilvl="6" w:tentative="1">
+      <w:start w:val="1"/>
+      <w:numFmt w:val="bullet"/>
+      <w:lvlText w:val=""/>
+      <w:lvlJc w:val="left"/>
+      <w:pPr>
+        <w:tabs>
+          <w:tab w:val="num" w:pos="5040"/>
+        </w:tabs>
+        <w:ind w:left="5040" w:hanging="360"/>
+      </w:pPr>
+      <w:rPr>
+        <w:rFonts w:ascii="Wingdings" w:hAnsi="Wingdings" w:hint="default"/>
+        <w:sz w:val="20"/>
+      </w:rPr>
+    </w:lvl>
+    <w:lvl w:ilvl="7" w:tentative="1">
+      <w:start w:val="1"/>
+      <w:numFmt w:val="bullet"/>
+      <w:lvlText w:val=""/>
+      <w:lvlJc w:val="left"/>
+      <w:pPr>
+        <w:tabs>
+          <w:tab w:val="num" w:pos="5760"/>
+        </w:tabs>
+        <w:ind w:left="5760" w:hanging="360"/>
+      </w:pPr>
+      <w:rPr>
+        <w:rFonts w:ascii="Wingdings" w:hAnsi="Wingdings" w:hint="default"/>
+        <w:sz w:val="20"/>
+      </w:rPr>
+    </w:lvl>
+    <w:lvl w:ilvl="8" w:tentative="1">
+      <w:start w:val="1"/>
+      <w:numFmt w:val="bullet"/>
+      <w:lvlText w:val=""/>
+      <w:lvlJc w:val="left"/>
+      <w:pPr>
+        <w:tabs>
+          <w:tab w:val="num" w:pos="6480"/>
+        </w:tabs>
+        <w:ind w:left="6480" w:hanging="360"/>
+      </w:pPr>
+      <w:rPr>
+        <w:rFonts w:ascii="Wingdings" w:hAnsi="Wingdings" w:hint="default"/>
+        <w:sz w:val="20"/>
+      </w:rPr>
+    </w:lvl>
+  </w:abstractNum>
+  <w:num w:numId="1" w16cid:durableId="1371342816">
+    <w:abstractNumId w:val="0"/>
+  </w:num>
+</w:numbering>
 </file>
 
 <file path=word/styles.xml><?xml version="1.0" encoding="utf-8"?>

</xml_diff>